<commit_message>
added timer, finished collectibles level 3, planning geedit
</commit_message>
<xml_diff>
--- a/Planning.docx
+++ b/Planning.docx
@@ -259,7 +259,7 @@
         <w:rPr>
           <w:lang w:val="en-GB"/>
         </w:rPr>
-        <w:t>Talk to Rene about the concept</w:t>
+        <w:t>Player movement</w:t>
       </w:r>
     </w:p>
     <w:p>
@@ -277,7 +277,7 @@
         <w:rPr>
           <w:lang w:val="en-GB"/>
         </w:rPr>
-        <w:t>Player movement</w:t>
+        <w:t>Camera</w:t>
       </w:r>
     </w:p>
     <w:p>
@@ -295,33 +295,141 @@
         <w:rPr>
           <w:lang w:val="en-GB"/>
         </w:rPr>
-        <w:t>Camera</w:t>
-      </w:r>
-    </w:p>
-    <w:p>
-      <w:pPr>
-        <w:pStyle w:val="Geenafstand"/>
-        <w:numPr>
-          <w:ilvl w:val="0"/>
-          <w:numId w:val="3"/>
-        </w:numPr>
-        <w:rPr>
-          <w:lang w:val="en-GB"/>
-        </w:rPr>
-      </w:pPr>
-      <w:r>
-        <w:rPr>
-          <w:lang w:val="en-GB"/>
-        </w:rPr>
         <w:t>Jump and double jump</w:t>
       </w:r>
     </w:p>
     <w:p>
       <w:pPr>
         <w:pStyle w:val="Geenafstand"/>
-        <w:numPr>
-          <w:ilvl w:val="0"/>
-          <w:numId w:val="3"/>
+        <w:rPr>
+          <w:lang w:val="en-GB"/>
+        </w:rPr>
+      </w:pPr>
+    </w:p>
+    <w:p>
+      <w:pPr>
+        <w:pStyle w:val="Geenafstand"/>
+        <w:rPr>
+          <w:b/>
+          <w:lang w:val="en-GB"/>
+        </w:rPr>
+      </w:pPr>
+      <w:r>
+        <w:rPr>
+          <w:b/>
+          <w:lang w:val="en-GB"/>
+        </w:rPr>
+        <w:t>Wednesday 23-1-19</w:t>
+      </w:r>
+    </w:p>
+    <w:p>
+      <w:pPr>
+        <w:pStyle w:val="Geenafstand"/>
+        <w:rPr>
+          <w:lang w:val="en-GB"/>
+        </w:rPr>
+      </w:pPr>
+    </w:p>
+    <w:p>
+      <w:pPr>
+        <w:pStyle w:val="Geenafstand"/>
+        <w:numPr>
+          <w:ilvl w:val="0"/>
+          <w:numId w:val="4"/>
+        </w:numPr>
+        <w:rPr>
+          <w:lang w:val="en-GB"/>
+        </w:rPr>
+      </w:pPr>
+      <w:r>
+        <w:rPr>
+          <w:lang w:val="en-GB"/>
+        </w:rPr>
+        <w:t>Level design</w:t>
+      </w:r>
+    </w:p>
+    <w:p>
+      <w:pPr>
+        <w:pStyle w:val="Geenafstand"/>
+        <w:numPr>
+          <w:ilvl w:val="0"/>
+          <w:numId w:val="4"/>
+        </w:numPr>
+        <w:rPr>
+          <w:lang w:val="en-GB"/>
+        </w:rPr>
+      </w:pPr>
+      <w:r>
+        <w:rPr>
+          <w:lang w:val="en-GB"/>
+        </w:rPr>
+        <w:t>Blockades (static and animated)</w:t>
+      </w:r>
+    </w:p>
+    <w:p>
+      <w:pPr>
+        <w:pStyle w:val="Geenafstand"/>
+        <w:numPr>
+          <w:ilvl w:val="0"/>
+          <w:numId w:val="4"/>
+        </w:numPr>
+        <w:rPr>
+          <w:lang w:val="en-GB"/>
+        </w:rPr>
+      </w:pPr>
+      <w:r>
+        <w:rPr>
+          <w:lang w:val="en-GB"/>
+        </w:rPr>
+        <w:t>Make level 1</w:t>
+      </w:r>
+    </w:p>
+    <w:p>
+      <w:pPr>
+        <w:pStyle w:val="Geenafstand"/>
+        <w:rPr>
+          <w:lang w:val="en-GB"/>
+        </w:rPr>
+      </w:pPr>
+    </w:p>
+    <w:p>
+      <w:pPr>
+        <w:pStyle w:val="Geenafstand"/>
+        <w:rPr>
+          <w:b/>
+          <w:lang w:val="en-GB"/>
+        </w:rPr>
+      </w:pPr>
+      <w:r>
+        <w:rPr>
+          <w:b/>
+          <w:lang w:val="en-GB"/>
+        </w:rPr>
+        <w:t>Thursday</w:t>
+      </w:r>
+      <w:r>
+        <w:rPr>
+          <w:b/>
+          <w:lang w:val="en-GB"/>
+        </w:rPr>
+        <w:t xml:space="preserve"> 24-1-19</w:t>
+      </w:r>
+    </w:p>
+    <w:p>
+      <w:pPr>
+        <w:pStyle w:val="Geenafstand"/>
+        <w:rPr>
+          <w:b/>
+          <w:lang w:val="en-GB"/>
+        </w:rPr>
+      </w:pPr>
+    </w:p>
+    <w:p>
+      <w:pPr>
+        <w:pStyle w:val="Geenafstand"/>
+        <w:numPr>
+          <w:ilvl w:val="0"/>
+          <w:numId w:val="5"/>
         </w:numPr>
         <w:rPr>
           <w:lang w:val="en-GB"/>
@@ -337,150 +445,6 @@
     <w:p>
       <w:pPr>
         <w:pStyle w:val="Geenafstand"/>
-        <w:rPr>
-          <w:lang w:val="en-GB"/>
-        </w:rPr>
-      </w:pPr>
-    </w:p>
-    <w:p>
-      <w:pPr>
-        <w:pStyle w:val="Geenafstand"/>
-        <w:rPr>
-          <w:b/>
-          <w:lang w:val="en-GB"/>
-        </w:rPr>
-      </w:pPr>
-      <w:r>
-        <w:rPr>
-          <w:b/>
-          <w:lang w:val="en-GB"/>
-        </w:rPr>
-        <w:t>Wednesday 23-1-19</w:t>
-      </w:r>
-    </w:p>
-    <w:p>
-      <w:pPr>
-        <w:pStyle w:val="Geenafstand"/>
-        <w:rPr>
-          <w:lang w:val="en-GB"/>
-        </w:rPr>
-      </w:pPr>
-    </w:p>
-    <w:p>
-      <w:pPr>
-        <w:pStyle w:val="Geenafstand"/>
-        <w:numPr>
-          <w:ilvl w:val="0"/>
-          <w:numId w:val="4"/>
-        </w:numPr>
-        <w:rPr>
-          <w:lang w:val="en-GB"/>
-        </w:rPr>
-      </w:pPr>
-      <w:r>
-        <w:rPr>
-          <w:lang w:val="en-GB"/>
-        </w:rPr>
-        <w:t>Level design</w:t>
-      </w:r>
-    </w:p>
-    <w:p>
-      <w:pPr>
-        <w:pStyle w:val="Geenafstand"/>
-        <w:numPr>
-          <w:ilvl w:val="0"/>
-          <w:numId w:val="4"/>
-        </w:numPr>
-        <w:rPr>
-          <w:lang w:val="en-GB"/>
-        </w:rPr>
-      </w:pPr>
-      <w:r>
-        <w:rPr>
-          <w:lang w:val="en-GB"/>
-        </w:rPr>
-        <w:t>Blockades (static and animated)</w:t>
-      </w:r>
-    </w:p>
-    <w:p>
-      <w:pPr>
-        <w:pStyle w:val="Geenafstand"/>
-        <w:numPr>
-          <w:ilvl w:val="0"/>
-          <w:numId w:val="4"/>
-        </w:numPr>
-        <w:rPr>
-          <w:lang w:val="en-GB"/>
-        </w:rPr>
-      </w:pPr>
-      <w:r>
-        <w:rPr>
-          <w:lang w:val="en-GB"/>
-        </w:rPr>
-        <w:t>boss</w:t>
-      </w:r>
-    </w:p>
-    <w:p>
-      <w:pPr>
-        <w:pStyle w:val="Geenafstand"/>
-        <w:numPr>
-          <w:ilvl w:val="0"/>
-          <w:numId w:val="4"/>
-        </w:numPr>
-        <w:rPr>
-          <w:lang w:val="en-GB"/>
-        </w:rPr>
-      </w:pPr>
-      <w:r>
-        <w:rPr>
-          <w:lang w:val="en-GB"/>
-        </w:rPr>
-        <w:t>Start of 3 levels</w:t>
-      </w:r>
-    </w:p>
-    <w:p>
-      <w:pPr>
-        <w:pStyle w:val="Geenafstand"/>
-        <w:rPr>
-          <w:lang w:val="en-GB"/>
-        </w:rPr>
-      </w:pPr>
-    </w:p>
-    <w:p>
-      <w:pPr>
-        <w:pStyle w:val="Geenafstand"/>
-        <w:rPr>
-          <w:b/>
-          <w:lang w:val="en-GB"/>
-        </w:rPr>
-      </w:pPr>
-      <w:r>
-        <w:rPr>
-          <w:b/>
-          <w:lang w:val="en-GB"/>
-        </w:rPr>
-        <w:t>Thursday</w:t>
-      </w:r>
-      <w:r>
-        <w:rPr>
-          <w:b/>
-          <w:lang w:val="en-GB"/>
-        </w:rPr>
-        <w:t xml:space="preserve"> 24-1-19</w:t>
-      </w:r>
-    </w:p>
-    <w:p>
-      <w:pPr>
-        <w:pStyle w:val="Geenafstand"/>
-        <w:rPr>
-          <w:b/>
-          <w:lang w:val="en-GB"/>
-        </w:rPr>
-      </w:pPr>
-    </w:p>
-    <w:p>
-      <w:pPr>
-        <w:pStyle w:val="Geenafstand"/>
         <w:numPr>
           <w:ilvl w:val="0"/>
           <w:numId w:val="5"/>
@@ -493,7 +457,7 @@
         <w:rPr>
           <w:lang w:val="en-GB"/>
         </w:rPr>
-        <w:t>Finish 3 levels</w:t>
+        <w:t>Make level 2</w:t>
       </w:r>
     </w:p>
     <w:p>
@@ -517,9 +481,42 @@
     <w:p>
       <w:pPr>
         <w:pStyle w:val="Geenafstand"/>
-        <w:numPr>
-          <w:ilvl w:val="0"/>
-          <w:numId w:val="5"/>
+        <w:rPr>
+          <w:lang w:val="en-GB"/>
+        </w:rPr>
+      </w:pPr>
+    </w:p>
+    <w:p>
+      <w:pPr>
+        <w:pStyle w:val="Geenafstand"/>
+        <w:rPr>
+          <w:b/>
+          <w:lang w:val="en-GB"/>
+        </w:rPr>
+      </w:pPr>
+      <w:r>
+        <w:rPr>
+          <w:b/>
+          <w:lang w:val="en-GB"/>
+        </w:rPr>
+        <w:t>Friday 25-1-19</w:t>
+      </w:r>
+    </w:p>
+    <w:p>
+      <w:pPr>
+        <w:pStyle w:val="Geenafstand"/>
+        <w:rPr>
+          <w:b/>
+          <w:lang w:val="en-GB"/>
+        </w:rPr>
+      </w:pPr>
+    </w:p>
+    <w:p>
+      <w:pPr>
+        <w:pStyle w:val="Geenafstand"/>
+        <w:numPr>
+          <w:ilvl w:val="0"/>
+          <w:numId w:val="6"/>
         </w:numPr>
         <w:rPr>
           <w:lang w:val="en-GB"/>
@@ -537,65 +534,6 @@
         <w:pStyle w:val="Geenafstand"/>
         <w:numPr>
           <w:ilvl w:val="0"/>
-          <w:numId w:val="5"/>
-        </w:numPr>
-        <w:rPr>
-          <w:lang w:val="en-GB"/>
-        </w:rPr>
-      </w:pPr>
-      <w:r>
-        <w:rPr>
-          <w:lang w:val="en-GB"/>
-        </w:rPr>
-        <w:t>Spawn/</w:t>
-      </w:r>
-      <w:proofErr w:type="spellStart"/>
-      <w:r>
-        <w:rPr>
-          <w:lang w:val="en-GB"/>
-        </w:rPr>
-        <w:t>respawnen</w:t>
-      </w:r>
-      <w:proofErr w:type="spellEnd"/>
-    </w:p>
-    <w:p>
-      <w:pPr>
-        <w:pStyle w:val="Geenafstand"/>
-        <w:rPr>
-          <w:lang w:val="en-GB"/>
-        </w:rPr>
-      </w:pPr>
-    </w:p>
-    <w:p>
-      <w:pPr>
-        <w:pStyle w:val="Geenafstand"/>
-        <w:rPr>
-          <w:b/>
-          <w:lang w:val="en-GB"/>
-        </w:rPr>
-      </w:pPr>
-      <w:r>
-        <w:rPr>
-          <w:b/>
-          <w:lang w:val="en-GB"/>
-        </w:rPr>
-        <w:t>Friday 25-1-19</w:t>
-      </w:r>
-    </w:p>
-    <w:p>
-      <w:pPr>
-        <w:pStyle w:val="Geenafstand"/>
-        <w:rPr>
-          <w:b/>
-          <w:lang w:val="en-GB"/>
-        </w:rPr>
-      </w:pPr>
-    </w:p>
-    <w:p>
-      <w:pPr>
-        <w:pStyle w:val="Geenafstand"/>
-        <w:numPr>
-          <w:ilvl w:val="0"/>
           <w:numId w:val="6"/>
         </w:numPr>
         <w:rPr>
@@ -606,124 +544,67 @@
         <w:rPr>
           <w:lang w:val="en-GB"/>
         </w:rPr>
-        <w:t>GUI</w:t>
-      </w:r>
-    </w:p>
-    <w:p>
-      <w:pPr>
-        <w:pStyle w:val="Geenafstand"/>
-        <w:numPr>
-          <w:ilvl w:val="0"/>
-          <w:numId w:val="6"/>
-        </w:numPr>
-        <w:rPr>
-          <w:lang w:val="en-GB"/>
-        </w:rPr>
-      </w:pPr>
-      <w:r>
-        <w:rPr>
-          <w:lang w:val="en-GB"/>
-        </w:rPr>
         <w:t>Main menu</w:t>
       </w:r>
     </w:p>
     <w:p>
       <w:pPr>
         <w:pStyle w:val="Geenafstand"/>
-        <w:numPr>
-          <w:ilvl w:val="0"/>
-          <w:numId w:val="6"/>
-        </w:numPr>
-        <w:rPr>
-          <w:lang w:val="en-GB"/>
-        </w:rPr>
-      </w:pPr>
-      <w:r>
-        <w:rPr>
-          <w:lang w:val="en-GB"/>
-        </w:rPr>
-        <w:t>In game menu</w:t>
-      </w:r>
-    </w:p>
-    <w:p>
-      <w:pPr>
-        <w:pStyle w:val="Geenafstand"/>
-        <w:numPr>
-          <w:ilvl w:val="0"/>
-          <w:numId w:val="6"/>
-        </w:numPr>
-        <w:rPr>
-          <w:lang w:val="en-GB"/>
-        </w:rPr>
-      </w:pPr>
-      <w:r>
-        <w:rPr>
-          <w:lang w:val="en-GB"/>
-        </w:rPr>
-        <w:t>Timer</w:t>
-      </w:r>
-    </w:p>
-    <w:p>
-      <w:pPr>
-        <w:pStyle w:val="Geenafstand"/>
-        <w:numPr>
-          <w:ilvl w:val="0"/>
-          <w:numId w:val="6"/>
-        </w:numPr>
-        <w:rPr>
-          <w:lang w:val="en-GB"/>
-        </w:rPr>
-      </w:pPr>
-      <w:r>
-        <w:rPr>
-          <w:lang w:val="en-GB"/>
-        </w:rPr>
-        <w:t>Score</w:t>
-      </w:r>
-    </w:p>
-    <w:p>
-      <w:pPr>
-        <w:pStyle w:val="Geenafstand"/>
-        <w:rPr>
-          <w:lang w:val="en-GB"/>
-        </w:rPr>
-      </w:pPr>
-    </w:p>
-    <w:p>
-      <w:pPr>
-        <w:pStyle w:val="Geenafstand"/>
-        <w:rPr>
-          <w:b/>
-          <w:lang w:val="en-GB"/>
-        </w:rPr>
-      </w:pPr>
-    </w:p>
-    <w:p>
-      <w:pPr>
-        <w:pStyle w:val="Geenafstand"/>
-        <w:rPr>
-          <w:b/>
-          <w:lang w:val="en-GB"/>
-        </w:rPr>
-      </w:pPr>
-    </w:p>
-    <w:p>
-      <w:pPr>
-        <w:pStyle w:val="Geenafstand"/>
-        <w:rPr>
-          <w:b/>
-          <w:lang w:val="en-GB"/>
-        </w:rPr>
-      </w:pPr>
-    </w:p>
-    <w:p>
-      <w:pPr>
-        <w:pStyle w:val="Geenafstand"/>
-        <w:rPr>
-          <w:b/>
-          <w:lang w:val="en-GB"/>
-        </w:rPr>
-      </w:pPr>
+        <w:rPr>
+          <w:lang w:val="en-GB"/>
+        </w:rPr>
+      </w:pPr>
+    </w:p>
+    <w:p>
+      <w:pPr>
+        <w:pStyle w:val="Geenafstand"/>
+        <w:rPr>
+          <w:b/>
+          <w:lang w:val="en-GB"/>
+        </w:rPr>
+      </w:pPr>
+    </w:p>
+    <w:p>
+      <w:pPr>
+        <w:pStyle w:val="Geenafstand"/>
+        <w:rPr>
+          <w:b/>
+          <w:lang w:val="en-GB"/>
+        </w:rPr>
+      </w:pPr>
+    </w:p>
+    <w:p>
+      <w:pPr>
+        <w:pStyle w:val="Geenafstand"/>
+        <w:rPr>
+          <w:b/>
+          <w:lang w:val="en-GB"/>
+        </w:rPr>
+      </w:pPr>
+    </w:p>
+    <w:p>
+      <w:pPr>
+        <w:pStyle w:val="Geenafstand"/>
+        <w:rPr>
+          <w:b/>
+          <w:lang w:val="en-GB"/>
+        </w:rPr>
+      </w:pPr>
+    </w:p>
+    <w:p>
+      <w:pPr>
+        <w:rPr>
+          <w:b/>
+          <w:lang w:val="en-GB"/>
+        </w:rPr>
+      </w:pPr>
+      <w:r>
+        <w:rPr>
+          <w:b/>
+          <w:lang w:val="en-GB"/>
+        </w:rPr>
+        <w:br w:type="page"/>
+      </w:r>
     </w:p>
     <w:p>
       <w:pPr>
@@ -741,20 +622,176 @@
         <w:lastRenderedPageBreak/>
         <w:t>Monday 28-1-19</w:t>
       </w:r>
+    </w:p>
+    <w:p>
+      <w:pPr>
+        <w:pStyle w:val="Geenafstand"/>
+        <w:rPr>
+          <w:b/>
+          <w:lang w:val="en-GB"/>
+        </w:rPr>
+      </w:pPr>
+    </w:p>
+    <w:p>
+      <w:pPr>
+        <w:pStyle w:val="Geenafstand"/>
+        <w:numPr>
+          <w:ilvl w:val="0"/>
+          <w:numId w:val="6"/>
+        </w:numPr>
+        <w:rPr>
+          <w:lang w:val="en-GB"/>
+        </w:rPr>
+      </w:pPr>
+      <w:r>
+        <w:rPr>
+          <w:lang w:val="en-GB"/>
+        </w:rPr>
+        <w:t>GUI</w:t>
+      </w:r>
+    </w:p>
+    <w:p>
+      <w:pPr>
+        <w:pStyle w:val="Geenafstand"/>
+        <w:numPr>
+          <w:ilvl w:val="0"/>
+          <w:numId w:val="6"/>
+        </w:numPr>
+        <w:rPr>
+          <w:lang w:val="en-GB"/>
+        </w:rPr>
+      </w:pPr>
+      <w:r>
+        <w:rPr>
+          <w:lang w:val="en-GB"/>
+        </w:rPr>
+        <w:t>In game menu</w:t>
+      </w:r>
+    </w:p>
+    <w:p>
+      <w:pPr>
+        <w:pStyle w:val="Geenafstand"/>
+        <w:numPr>
+          <w:ilvl w:val="0"/>
+          <w:numId w:val="6"/>
+        </w:numPr>
+        <w:rPr>
+          <w:lang w:val="en-GB"/>
+        </w:rPr>
+      </w:pPr>
+      <w:r>
+        <w:rPr>
+          <w:lang w:val="en-GB"/>
+        </w:rPr>
+        <w:t>Collectibles</w:t>
+      </w:r>
+    </w:p>
+    <w:p>
+      <w:pPr>
+        <w:pStyle w:val="Geenafstand"/>
+        <w:numPr>
+          <w:ilvl w:val="0"/>
+          <w:numId w:val="6"/>
+        </w:numPr>
+        <w:rPr>
+          <w:lang w:val="en-GB"/>
+        </w:rPr>
+      </w:pPr>
+      <w:r>
+        <w:rPr>
+          <w:lang w:val="en-GB"/>
+        </w:rPr>
+        <w:t>Spawn/</w:t>
+      </w:r>
+      <w:proofErr w:type="spellStart"/>
+      <w:r>
+        <w:rPr>
+          <w:lang w:val="en-GB"/>
+        </w:rPr>
+        <w:t>respawne</w:t>
+      </w:r>
+      <w:r>
+        <w:rPr>
+          <w:lang w:val="en-GB"/>
+        </w:rPr>
+        <w:t>n</w:t>
+      </w:r>
+      <w:proofErr w:type="spellEnd"/>
+    </w:p>
+    <w:p>
+      <w:pPr>
+        <w:pStyle w:val="Geenafstand"/>
+        <w:rPr>
+          <w:lang w:val="en-GB"/>
+        </w:rPr>
+      </w:pPr>
+    </w:p>
+    <w:p>
+      <w:pPr>
+        <w:pStyle w:val="Geenafstand"/>
+        <w:rPr>
+          <w:b/>
+          <w:lang w:val="en-GB"/>
+        </w:rPr>
+      </w:pPr>
+      <w:r>
+        <w:rPr>
+          <w:b/>
+          <w:lang w:val="en-GB"/>
+        </w:rPr>
+        <w:t>Tuesday 29-1-19</w:t>
+      </w:r>
+    </w:p>
+    <w:p>
+      <w:pPr>
+        <w:pStyle w:val="Geenafstand"/>
+        <w:ind w:left="360"/>
+        <w:rPr>
+          <w:lang w:val="en-GB"/>
+        </w:rPr>
+      </w:pPr>
+    </w:p>
+    <w:p>
+      <w:pPr>
+        <w:pStyle w:val="Geenafstand"/>
+        <w:numPr>
+          <w:ilvl w:val="0"/>
+          <w:numId w:val="6"/>
+        </w:numPr>
+        <w:rPr>
+          <w:lang w:val="en-GB"/>
+        </w:rPr>
+      </w:pPr>
+      <w:r>
+        <w:rPr>
+          <w:lang w:val="en-GB"/>
+        </w:rPr>
+        <w:t>Timer</w:t>
+      </w:r>
+    </w:p>
+    <w:p>
+      <w:pPr>
+        <w:pStyle w:val="Geenafstand"/>
+        <w:numPr>
+          <w:ilvl w:val="0"/>
+          <w:numId w:val="6"/>
+        </w:numPr>
+        <w:rPr>
+          <w:lang w:val="en-GB"/>
+        </w:rPr>
+      </w:pPr>
+      <w:r>
+        <w:rPr>
+          <w:lang w:val="en-GB"/>
+        </w:rPr>
+        <w:t>Make level 3</w:t>
+      </w:r>
       <w:bookmarkStart w:id="0" w:name="_GoBack"/>
       <w:bookmarkEnd w:id="0"/>
     </w:p>
     <w:p>
       <w:pPr>
         <w:pStyle w:val="Geenafstand"/>
-        <w:rPr>
-          <w:lang w:val="en-GB"/>
-        </w:rPr>
-      </w:pPr>
-    </w:p>
-    <w:p>
-      <w:pPr>
-        <w:pStyle w:val="Geenafstand"/>
         <w:numPr>
           <w:ilvl w:val="0"/>
           <w:numId w:val="6"/>
@@ -767,6 +804,30 @@
         <w:rPr>
           <w:lang w:val="en-GB"/>
         </w:rPr>
+        <w:t>bos</w:t>
+      </w:r>
+      <w:r>
+        <w:rPr>
+          <w:lang w:val="en-GB"/>
+        </w:rPr>
+        <w:t>s</w:t>
+      </w:r>
+    </w:p>
+    <w:p>
+      <w:pPr>
+        <w:pStyle w:val="Geenafstand"/>
+        <w:numPr>
+          <w:ilvl w:val="0"/>
+          <w:numId w:val="6"/>
+        </w:numPr>
+        <w:rPr>
+          <w:lang w:val="en-GB"/>
+        </w:rPr>
+      </w:pPr>
+      <w:r>
+        <w:rPr>
+          <w:lang w:val="en-GB"/>
+        </w:rPr>
         <w:t>Finish prototype</w:t>
       </w:r>
     </w:p>
@@ -845,13 +906,12 @@
           <w:b/>
           <w:lang w:val="en-GB"/>
         </w:rPr>
-        <w:t>Tuesday 29-1-19</w:t>
-      </w:r>
-    </w:p>
-    <w:p>
-      <w:pPr>
-        <w:pStyle w:val="Geenafstand"/>
-        <w:ind w:left="360"/>
+        <w:t>Wednesday 30-1-19</w:t>
+      </w:r>
+    </w:p>
+    <w:p>
+      <w:pPr>
+        <w:pStyle w:val="Geenafstand"/>
         <w:rPr>
           <w:lang w:val="en-GB"/>
         </w:rPr>
@@ -914,7 +974,7 @@
           <w:b/>
           <w:lang w:val="en-GB"/>
         </w:rPr>
-        <w:t>Wednesday 30-1-19</w:t>
+        <w:t>Thursday 31-1-19</w:t>
       </w:r>
     </w:p>
     <w:p>
@@ -960,38 +1020,6 @@
         </w:rPr>
         <w:t>Apply feedback to the game</w:t>
       </w:r>
-    </w:p>
-    <w:p>
-      <w:pPr>
-        <w:pStyle w:val="Geenafstand"/>
-        <w:rPr>
-          <w:lang w:val="en-GB"/>
-        </w:rPr>
-      </w:pPr>
-    </w:p>
-    <w:p>
-      <w:pPr>
-        <w:pStyle w:val="Geenafstand"/>
-        <w:rPr>
-          <w:b/>
-          <w:lang w:val="en-GB"/>
-        </w:rPr>
-      </w:pPr>
-      <w:r>
-        <w:rPr>
-          <w:b/>
-          <w:lang w:val="en-GB"/>
-        </w:rPr>
-        <w:t>Thursday 31-1-19</w:t>
-      </w:r>
-    </w:p>
-    <w:p>
-      <w:pPr>
-        <w:pStyle w:val="Geenafstand"/>
-        <w:rPr>
-          <w:lang w:val="en-GB"/>
-        </w:rPr>
-      </w:pPr>
     </w:p>
     <w:p>
       <w:pPr>

</xml_diff>